<commit_message>
Minor Changes to DDT-User-Guide
</commit_message>
<xml_diff>
--- a/DDT-User-Guide.docx
+++ b/DDT-User-Guide.docx
@@ -17,7 +17,7 @@
           <w:noProof/>
         </w:rPr>
         <w:drawing>
-          <wp:anchor distT="0" distB="0" distL="114300" distR="114300" simplePos="0" relativeHeight="251662336" behindDoc="0" locked="0" layoutInCell="1" allowOverlap="1" wp14:anchorId="4D65FD42" wp14:editId="1E4152F9">
+          <wp:anchor distT="0" distB="0" distL="114300" distR="114300" simplePos="0" relativeHeight="251662336" behindDoc="0" locked="0" layoutInCell="1" allowOverlap="1" wp14:anchorId="4D65FD42" wp14:editId="734D8167">
             <wp:simplePos x="0" y="0"/>
             <wp:positionH relativeFrom="margin">
               <wp:posOffset>4217035</wp:posOffset>
@@ -109,11 +109,7 @@
         <w:t>GUIDE</w:t>
       </w:r>
     </w:p>
-    <w:p>
-      <w:r>
-        <w:t>Kyle Durst - 217310975</w:t>
-      </w:r>
-    </w:p>
+    <w:p/>
     <w:p>
       <w:r>
         <w:rPr>
@@ -1826,13 +1822,13 @@
         <mc:AlternateContent>
           <mc:Choice Requires="wps">
             <w:drawing>
-              <wp:anchor distT="0" distB="0" distL="114300" distR="114300" simplePos="0" relativeHeight="251664384" behindDoc="1" locked="0" layoutInCell="1" allowOverlap="1" wp14:anchorId="3887374B" wp14:editId="3CEC1EC2">
+              <wp:anchor distT="0" distB="0" distL="114300" distR="114300" simplePos="0" relativeHeight="251664384" behindDoc="1" locked="0" layoutInCell="1" allowOverlap="1" wp14:anchorId="3887374B" wp14:editId="13DD147A">
                 <wp:simplePos x="0" y="0"/>
                 <wp:positionH relativeFrom="page">
                   <wp:posOffset>0</wp:posOffset>
                 </wp:positionH>
                 <wp:positionV relativeFrom="paragraph">
-                  <wp:posOffset>-905320</wp:posOffset>
+                  <wp:posOffset>-914400</wp:posOffset>
                 </wp:positionV>
                 <wp:extent cx="7553325" cy="2232561"/>
                 <wp:effectExtent l="0" t="0" r="9525" b="0"/>
@@ -1938,7 +1934,7 @@
           </mc:Choice>
           <mc:Fallback>
             <w:pict>
-              <v:rect w14:anchorId="3887374B" id="Rectangle 8" o:spid="_x0000_s1026" style="position:absolute;margin-left:0;margin-top:-71.3pt;width:594.75pt;height:175.8pt;z-index:-251652096;visibility:visible;mso-wrap-style:square;mso-width-percent:0;mso-height-percent:0;mso-wrap-distance-left:9pt;mso-wrap-distance-top:0;mso-wrap-distance-right:9pt;mso-wrap-distance-bottom:0;mso-position-horizontal:absolute;mso-position-horizontal-relative:page;mso-position-vertical:absolute;mso-position-vertical-relative:text;mso-width-percent:0;mso-height-percent:0;mso-width-relative:margin;mso-height-relative:margin;v-text-anchor:middle" o:gfxdata="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" fillcolor="#ffc000" stroked="f" strokeweight="1pt">
+              <v:rect w14:anchorId="3887374B" id="Rectangle 8" o:spid="_x0000_s1026" style="position:absolute;margin-left:0;margin-top:-1in;width:594.75pt;height:175.8pt;z-index:-251652096;visibility:visible;mso-wrap-style:square;mso-width-percent:0;mso-height-percent:0;mso-wrap-distance-left:9pt;mso-wrap-distance-top:0;mso-wrap-distance-right:9pt;mso-wrap-distance-bottom:0;mso-position-horizontal:absolute;mso-position-horizontal-relative:page;mso-position-vertical:absolute;mso-position-vertical-relative:text;mso-width-percent:0;mso-height-percent:0;mso-width-relative:margin;mso-height-relative:margin;v-text-anchor:middle" o:gfxdata="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" fillcolor="#ffc000" stroked="f" strokeweight="1pt">
                 <v:fill color2="#ed7d31 [3205]" rotate="t" angle="45" colors="0 #ffc000;9175f #ffc000;64881f #f69f19;1 white" focus="100%" type="gradient"/>
                 <v:textbox>
                   <w:txbxContent>
@@ -2551,23 +2547,647 @@
           <w:szCs w:val="28"/>
         </w:rPr>
       </w:pPr>
+    </w:p>
+    <w:p>
+      <w:pPr>
+        <w:pStyle w:val="NoSpacing"/>
+        <w:rPr>
+          <w:sz w:val="28"/>
+          <w:szCs w:val="28"/>
+        </w:rPr>
+      </w:pPr>
+    </w:p>
+    <w:p>
+      <w:pPr>
+        <w:pStyle w:val="NoSpacing"/>
+        <w:rPr>
+          <w:sz w:val="28"/>
+          <w:szCs w:val="28"/>
+        </w:rPr>
+      </w:pPr>
+    </w:p>
+    <w:p>
+      <w:pPr>
+        <w:pStyle w:val="NoSpacing"/>
+        <w:rPr>
+          <w:sz w:val="28"/>
+          <w:szCs w:val="28"/>
+        </w:rPr>
+      </w:pPr>
+    </w:p>
+    <w:p>
+      <w:pPr>
+        <w:pStyle w:val="NoSpacing"/>
+        <w:rPr>
+          <w:sz w:val="28"/>
+          <w:szCs w:val="28"/>
+        </w:rPr>
+      </w:pPr>
+    </w:p>
+    <w:p>
+      <w:pPr>
+        <w:pStyle w:val="NoSpacing"/>
+        <w:rPr>
+          <w:sz w:val="28"/>
+          <w:szCs w:val="28"/>
+        </w:rPr>
+      </w:pPr>
+    </w:p>
+    <w:p>
+      <w:pPr>
+        <w:pStyle w:val="NoSpacing"/>
+        <w:rPr>
+          <w:rFonts w:ascii="Segoe UI Emoji" w:hAnsi="Segoe UI Emoji" w:cs="Segoe UI Emoji"/>
+          <w:sz w:val="28"/>
+          <w:szCs w:val="28"/>
+        </w:rPr>
+      </w:pPr>
+      <w:r>
+        <w:rPr>
+          <w:rFonts w:ascii="Segoe UI Emoji" w:hAnsi="Segoe UI Emoji" w:cs="Segoe UI Emoji"/>
+          <w:sz w:val="56"/>
+          <w:szCs w:val="56"/>
+        </w:rPr>
+        <w:t>🔧</w:t>
+      </w:r>
+      <w:r>
+        <w:rPr>
+          <w:rFonts w:cstheme="minorHAnsi"/>
+          <w:b/>
+          <w:bCs/>
+          <w:sz w:val="28"/>
+          <w:szCs w:val="28"/>
+        </w:rPr>
+        <w:t>Setup</w:t>
+      </w:r>
+      <w:r>
+        <w:rPr>
+          <w:rFonts w:cstheme="minorHAnsi"/>
+          <w:b/>
+          <w:bCs/>
+          <w:sz w:val="28"/>
+          <w:szCs w:val="28"/>
+        </w:rPr>
+        <w:t xml:space="preserve"> -</w:t>
+      </w:r>
+      <w:r>
+        <w:rPr>
+          <w:rFonts w:ascii="Segoe UI Emoji" w:hAnsi="Segoe UI Emoji" w:cs="Segoe UI Emoji"/>
+          <w:sz w:val="28"/>
+          <w:szCs w:val="28"/>
+        </w:rPr>
+        <w:t xml:space="preserve"> </w:t>
+      </w:r>
+      <w:r>
+        <w:rPr>
+          <w:rFonts w:cstheme="minorHAnsi"/>
+        </w:rPr>
+        <w:t>The following steps are to be performed on a Kali OS:</w:t>
+      </w:r>
+    </w:p>
+    <w:p>
+      <w:pPr>
+        <w:pStyle w:val="NoSpacing"/>
+        <w:rPr>
+          <w:rFonts w:cstheme="minorHAnsi"/>
+        </w:rPr>
+      </w:pPr>
+    </w:p>
+    <w:p>
+      <w:pPr>
+        <w:pStyle w:val="NoSpacing"/>
+        <w:rPr>
+          <w:rFonts w:cstheme="minorHAnsi"/>
+        </w:rPr>
+      </w:pPr>
+      <w:r>
+        <w:rPr>
+          <w:rFonts w:cstheme="minorHAnsi"/>
+        </w:rPr>
+        <w:t>1. Update Package list.</w:t>
+      </w:r>
+    </w:p>
+    <w:p>
+      <w:pPr>
+        <w:pStyle w:val="NoSpacing"/>
+        <w:rPr>
+          <w:rFonts w:cstheme="minorHAnsi"/>
+        </w:rPr>
+      </w:pPr>
+      <w:r>
+        <w:rPr>
+          <w:rFonts w:cstheme="minorHAnsi"/>
+        </w:rPr>
+        <w:tab/>
+        <w:t>$ sudo apt update</w:t>
+      </w:r>
+    </w:p>
+    <w:p>
+      <w:pPr>
+        <w:pStyle w:val="NoSpacing"/>
+        <w:rPr>
+          <w:rFonts w:cstheme="minorHAnsi"/>
+        </w:rPr>
+      </w:pPr>
+    </w:p>
+    <w:p>
+      <w:pPr>
+        <w:pStyle w:val="NoSpacing"/>
+        <w:rPr>
+          <w:rFonts w:cstheme="minorHAnsi"/>
+        </w:rPr>
+      </w:pPr>
+      <w:r>
+        <w:rPr>
+          <w:rFonts w:cstheme="minorHAnsi"/>
+        </w:rPr>
+        <w:t>2. Upgrade all packages.</w:t>
+      </w:r>
+    </w:p>
+    <w:p>
+      <w:pPr>
+        <w:pStyle w:val="NoSpacing"/>
+        <w:rPr>
+          <w:rFonts w:cstheme="minorHAnsi"/>
+        </w:rPr>
+      </w:pPr>
+      <w:r>
+        <w:rPr>
+          <w:rFonts w:cstheme="minorHAnsi"/>
+        </w:rPr>
+        <w:tab/>
+        <w:t>$ sudo apt upgrade --fix-missing -y</w:t>
+      </w:r>
+    </w:p>
+    <w:p>
+      <w:pPr>
+        <w:pStyle w:val="NoSpacing"/>
+        <w:rPr>
+          <w:rFonts w:cstheme="minorHAnsi"/>
+        </w:rPr>
+      </w:pPr>
+    </w:p>
+    <w:p>
+      <w:pPr>
+        <w:pStyle w:val="NoSpacing"/>
+        <w:rPr>
+          <w:rFonts w:cstheme="minorHAnsi"/>
+        </w:rPr>
+      </w:pPr>
+      <w:r>
+        <w:rPr>
+          <w:rFonts w:cstheme="minorHAnsi"/>
+        </w:rPr>
+        <w:t>3. Install Tauri pre-requisites.</w:t>
+      </w:r>
+    </w:p>
+    <w:p>
+      <w:pPr>
+        <w:pStyle w:val="NoSpacing"/>
+        <w:rPr>
+          <w:rFonts w:cstheme="minorHAnsi"/>
+        </w:rPr>
+      </w:pPr>
+      <w:r>
+        <w:rPr>
+          <w:rFonts w:cstheme="minorHAnsi"/>
+        </w:rPr>
+        <w:tab/>
+        <w:t>$ sudo apt install libwebkit2gtk-4.0-dev \</w:t>
+      </w:r>
+    </w:p>
+    <w:p>
+      <w:pPr>
+        <w:pStyle w:val="NoSpacing"/>
+        <w:rPr>
+          <w:rFonts w:cstheme="minorHAnsi"/>
+        </w:rPr>
+      </w:pPr>
+      <w:r>
+        <w:rPr>
+          <w:rFonts w:cstheme="minorHAnsi"/>
+        </w:rPr>
+        <w:tab/>
+      </w:r>
+      <w:r>
+        <w:rPr>
+          <w:rFonts w:cstheme="minorHAnsi"/>
+        </w:rPr>
+        <w:tab/>
+        <w:t>build-essential \</w:t>
+      </w:r>
+    </w:p>
+    <w:p>
+      <w:pPr>
+        <w:pStyle w:val="NoSpacing"/>
+        <w:rPr>
+          <w:rFonts w:cstheme="minorHAnsi"/>
+        </w:rPr>
+      </w:pPr>
+      <w:r>
+        <w:rPr>
+          <w:rFonts w:cstheme="minorHAnsi"/>
+        </w:rPr>
+        <w:tab/>
+      </w:r>
+      <w:r>
+        <w:rPr>
+          <w:rFonts w:cstheme="minorHAnsi"/>
+        </w:rPr>
+        <w:tab/>
+        <w:t>curl \</w:t>
+      </w:r>
+    </w:p>
+    <w:p>
+      <w:pPr>
+        <w:pStyle w:val="NoSpacing"/>
+        <w:rPr>
+          <w:rFonts w:cstheme="minorHAnsi"/>
+        </w:rPr>
+      </w:pPr>
+      <w:r>
+        <w:rPr>
+          <w:rFonts w:cstheme="minorHAnsi"/>
+        </w:rPr>
+        <w:tab/>
+      </w:r>
+      <w:r>
+        <w:rPr>
+          <w:rFonts w:cstheme="minorHAnsi"/>
+        </w:rPr>
+        <w:tab/>
+        <w:t>wget \</w:t>
+      </w:r>
+    </w:p>
+    <w:p>
+      <w:pPr>
+        <w:pStyle w:val="NoSpacing"/>
+        <w:rPr>
+          <w:rFonts w:cstheme="minorHAnsi"/>
+        </w:rPr>
+      </w:pPr>
+      <w:r>
+        <w:rPr>
+          <w:rFonts w:cstheme="minorHAnsi"/>
+        </w:rPr>
+        <w:tab/>
+      </w:r>
+      <w:r>
+        <w:rPr>
+          <w:rFonts w:cstheme="minorHAnsi"/>
+        </w:rPr>
+        <w:tab/>
+        <w:t>libssl-dev \</w:t>
+      </w:r>
+    </w:p>
+    <w:p>
+      <w:pPr>
+        <w:pStyle w:val="NoSpacing"/>
+        <w:rPr>
+          <w:rFonts w:cstheme="minorHAnsi"/>
+        </w:rPr>
+      </w:pPr>
+      <w:r>
+        <w:rPr>
+          <w:rFonts w:cstheme="minorHAnsi"/>
+        </w:rPr>
+        <w:tab/>
+      </w:r>
+      <w:r>
+        <w:rPr>
+          <w:rFonts w:cstheme="minorHAnsi"/>
+        </w:rPr>
+        <w:tab/>
+        <w:t>libgtk-3-dev \</w:t>
+      </w:r>
+    </w:p>
+    <w:p>
+      <w:pPr>
+        <w:pStyle w:val="NoSpacing"/>
+        <w:rPr>
+          <w:rFonts w:cstheme="minorHAnsi"/>
+        </w:rPr>
+      </w:pPr>
+      <w:r>
+        <w:rPr>
+          <w:rFonts w:cstheme="minorHAnsi"/>
+        </w:rPr>
+        <w:tab/>
+      </w:r>
+      <w:r>
+        <w:rPr>
+          <w:rFonts w:cstheme="minorHAnsi"/>
+        </w:rPr>
+        <w:tab/>
+        <w:t>libayatana-appindicator3-dev \</w:t>
+      </w:r>
+    </w:p>
+    <w:p>
+      <w:pPr>
+        <w:pStyle w:val="NoSpacing"/>
+        <w:rPr>
+          <w:rFonts w:cstheme="minorHAnsi"/>
+        </w:rPr>
+      </w:pPr>
+      <w:r>
+        <w:rPr>
+          <w:rFonts w:cstheme="minorHAnsi"/>
+        </w:rPr>
+        <w:tab/>
+      </w:r>
+      <w:r>
+        <w:rPr>
+          <w:rFonts w:cstheme="minorHAnsi"/>
+        </w:rPr>
+        <w:tab/>
+        <w:t>librsvg2-dev</w:t>
+      </w:r>
+    </w:p>
+    <w:p>
+      <w:pPr>
+        <w:pStyle w:val="NoSpacing"/>
+        <w:rPr>
+          <w:rFonts w:cstheme="minorHAnsi"/>
+        </w:rPr>
+      </w:pPr>
+    </w:p>
+    <w:p>
+      <w:pPr>
+        <w:pStyle w:val="NoSpacing"/>
+        <w:rPr>
+          <w:rFonts w:cstheme="minorHAnsi"/>
+        </w:rPr>
+      </w:pPr>
+      <w:r>
+        <w:rPr>
+          <w:rFonts w:cstheme="minorHAnsi"/>
+        </w:rPr>
+        <w:t>4. Install rust.</w:t>
+      </w:r>
+    </w:p>
+    <w:p>
+      <w:pPr>
+        <w:pStyle w:val="NoSpacing"/>
+        <w:rPr>
+          <w:rFonts w:cstheme="minorHAnsi"/>
+        </w:rPr>
+      </w:pPr>
+      <w:r>
+        <w:rPr>
+          <w:rFonts w:cstheme="minorHAnsi"/>
+        </w:rPr>
+        <w:tab/>
+        <w:t>$ curl --proto ‘=https’ --tlsv1.2 https://sh.rustup.rs -sSf | sh</w:t>
+      </w:r>
+    </w:p>
+    <w:p>
+      <w:pPr>
+        <w:pStyle w:val="NoSpacing"/>
+        <w:rPr>
+          <w:rFonts w:cstheme="minorHAnsi"/>
+        </w:rPr>
+      </w:pPr>
+    </w:p>
+    <w:p>
+      <w:pPr>
+        <w:pStyle w:val="NoSpacing"/>
+        <w:rPr>
+          <w:rFonts w:cstheme="minorHAnsi"/>
+        </w:rPr>
+      </w:pPr>
+      <w:r>
+        <w:rPr>
+          <w:rFonts w:cstheme="minorHAnsi"/>
+        </w:rPr>
+        <w:t>5. Install volta (to manage node installations).</w:t>
+      </w:r>
+    </w:p>
+    <w:p>
+      <w:pPr>
+        <w:pStyle w:val="NoSpacing"/>
+        <w:rPr>
+          <w:rFonts w:cstheme="minorHAnsi"/>
+        </w:rPr>
+      </w:pPr>
+      <w:r>
+        <w:rPr>
+          <w:rFonts w:cstheme="minorHAnsi"/>
+        </w:rPr>
+        <w:tab/>
+        <w:t>$ curl https://get.volta.sh | bash</w:t>
+      </w:r>
+    </w:p>
+    <w:p>
+      <w:pPr>
+        <w:pStyle w:val="NoSpacing"/>
+        <w:rPr>
+          <w:rFonts w:cstheme="minorHAnsi"/>
+        </w:rPr>
+      </w:pPr>
+    </w:p>
+    <w:p>
+      <w:pPr>
+        <w:pStyle w:val="NoSpacing"/>
+        <w:rPr>
+          <w:rFonts w:cstheme="minorHAnsi"/>
+        </w:rPr>
+      </w:pPr>
+      <w:r>
+        <w:rPr>
+          <w:rFonts w:cstheme="minorHAnsi"/>
+        </w:rPr>
+        <w:t>6. Close your current terminal and open a new one.</w:t>
+      </w:r>
+    </w:p>
+    <w:p>
+      <w:pPr>
+        <w:pStyle w:val="NoSpacing"/>
+        <w:rPr>
+          <w:rFonts w:cstheme="minorHAnsi"/>
+        </w:rPr>
+      </w:pPr>
+    </w:p>
+    <w:p>
+      <w:pPr>
+        <w:pStyle w:val="NoSpacing"/>
+        <w:rPr>
+          <w:rFonts w:cstheme="minorHAnsi"/>
+        </w:rPr>
+      </w:pPr>
+      <w:r>
+        <w:rPr>
+          <w:rFonts w:cstheme="minorHAnsi"/>
+        </w:rPr>
+        <w:t>7. Install node.</w:t>
+      </w:r>
+    </w:p>
+    <w:p>
+      <w:pPr>
+        <w:pStyle w:val="NoSpacing"/>
+        <w:rPr>
+          <w:rFonts w:cstheme="minorHAnsi"/>
+        </w:rPr>
+      </w:pPr>
+      <w:r>
+        <w:rPr>
+          <w:rFonts w:cstheme="minorHAnsi"/>
+        </w:rPr>
+        <w:tab/>
+        <w:t>$ volta install node</w:t>
+      </w:r>
+    </w:p>
+    <w:p>
+      <w:pPr>
+        <w:pStyle w:val="NoSpacing"/>
+        <w:rPr>
+          <w:rFonts w:cstheme="minorHAnsi"/>
+        </w:rPr>
+      </w:pPr>
+    </w:p>
+    <w:p>
+      <w:pPr>
+        <w:pStyle w:val="NoSpacing"/>
+        <w:rPr>
+          <w:rFonts w:cstheme="minorHAnsi"/>
+        </w:rPr>
+      </w:pPr>
+      <w:r>
+        <w:rPr>
+          <w:rFonts w:cstheme="minorHAnsi"/>
+        </w:rPr>
+        <w:t>8. Install yarn.</w:t>
+      </w:r>
+    </w:p>
+    <w:p>
+      <w:pPr>
+        <w:pStyle w:val="NoSpacing"/>
+        <w:rPr>
+          <w:rFonts w:cstheme="minorHAnsi"/>
+        </w:rPr>
+      </w:pPr>
+      <w:r>
+        <w:rPr>
+          <w:rFonts w:cstheme="minorHAnsi"/>
+        </w:rPr>
+        <w:tab/>
+        <w:t>$ volta install yarn</w:t>
+      </w:r>
+    </w:p>
+    <w:p>
+      <w:pPr>
+        <w:pStyle w:val="NoSpacing"/>
+        <w:rPr>
+          <w:rFonts w:cstheme="minorHAnsi"/>
+        </w:rPr>
+      </w:pPr>
+    </w:p>
+    <w:p>
+      <w:pPr>
+        <w:pStyle w:val="NoSpacing"/>
+        <w:rPr>
+          <w:rFonts w:cstheme="minorHAnsi"/>
+          <w:sz w:val="24"/>
+          <w:szCs w:val="24"/>
+        </w:rPr>
+      </w:pPr>
+      <w:r>
+        <w:rPr>
+          <w:rFonts w:cstheme="minorHAnsi"/>
+        </w:rPr>
+        <w:t>9. Clone the repo</w:t>
+      </w:r>
+      <w:r>
+        <w:rPr>
+          <w:rFonts w:cstheme="minorHAnsi"/>
+          <w:sz w:val="24"/>
+          <w:szCs w:val="24"/>
+        </w:rPr>
+        <w:t>.</w:t>
+      </w:r>
+    </w:p>
+    <w:p>
+      <w:pPr>
+        <w:pStyle w:val="NoSpacing"/>
+        <w:rPr>
+          <w:sz w:val="24"/>
+          <w:szCs w:val="24"/>
+        </w:rPr>
+      </w:pPr>
+      <w:r>
+        <w:rPr>
+          <w:sz w:val="24"/>
+          <w:szCs w:val="24"/>
+        </w:rPr>
+        <w:tab/>
+      </w:r>
+      <w:r>
+        <w:t>$ git clone https://github.com/Hardhat-Enterprises/Deakin-Detonator-Toolkit</w:t>
+      </w:r>
+    </w:p>
+    <w:p>
+      <w:pPr>
+        <w:pStyle w:val="NoSpacing"/>
+      </w:pPr>
+    </w:p>
+    <w:p>
+      <w:pPr>
+        <w:pStyle w:val="NoSpacing"/>
+      </w:pPr>
+      <w:r>
+        <w:t>10. Change current directory to the toolkit.</w:t>
+      </w:r>
+    </w:p>
+    <w:p>
+      <w:pPr>
+        <w:pStyle w:val="NoSpacing"/>
+      </w:pPr>
+      <w:r>
+        <w:tab/>
+        <w:t>$ cd Deakin-Detonator-Toolkit</w:t>
+      </w:r>
+    </w:p>
+    <w:p>
+      <w:pPr>
+        <w:pStyle w:val="NoSpacing"/>
+      </w:pPr>
+    </w:p>
+    <w:p>
+      <w:pPr>
+        <w:pStyle w:val="NoSpacing"/>
+      </w:pPr>
+      <w:r>
+        <w:t>11. Install all project dependencies.</w:t>
+      </w:r>
+    </w:p>
+    <w:p>
+      <w:pPr>
+        <w:pStyle w:val="NoSpacing"/>
+      </w:pPr>
+      <w:r>
+        <w:tab/>
+        <w:t>$ yarn install</w:t>
+      </w:r>
+    </w:p>
+    <w:p>
+      <w:pPr>
+        <w:pStyle w:val="NoSpacing"/>
+      </w:pPr>
       <w:r>
         <w:rPr>
           <w:noProof/>
         </w:rPr>
-        <w:lastRenderedPageBreak/>
         <mc:AlternateContent>
           <mc:Choice Requires="wps">
             <w:drawing>
-              <wp:anchor distT="0" distB="0" distL="114300" distR="114300" simplePos="0" relativeHeight="251675648" behindDoc="1" locked="0" layoutInCell="1" allowOverlap="1" wp14:anchorId="5CF3C904" wp14:editId="1F54EAB5">
+              <wp:anchor distT="0" distB="0" distL="114300" distR="114300" simplePos="0" relativeHeight="251675648" behindDoc="1" locked="0" layoutInCell="1" allowOverlap="1" wp14:anchorId="5CF3C904" wp14:editId="288969DC">
                 <wp:simplePos x="0" y="0"/>
                 <wp:positionH relativeFrom="page">
                   <wp:posOffset>0</wp:posOffset>
                 </wp:positionH>
                 <wp:positionV relativeFrom="paragraph">
-                  <wp:posOffset>-916940</wp:posOffset>
+                  <wp:posOffset>-9356090</wp:posOffset>
                 </wp:positionV>
-                <wp:extent cx="7553325" cy="2232561"/>
+                <wp:extent cx="7553325" cy="2232025"/>
                 <wp:effectExtent l="0" t="0" r="9525" b="0"/>
                 <wp:wrapNone/>
                 <wp:docPr id="20" name="Rectangle 20"/>
@@ -2579,7 +3199,7 @@
                       <wps:spPr>
                         <a:xfrm>
                           <a:off x="0" y="0"/>
-                          <a:ext cx="7553325" cy="2232561"/>
+                          <a:ext cx="7553325" cy="2232025"/>
                         </a:xfrm>
                         <a:prstGeom prst="rect">
                           <a:avLst/>
@@ -2680,7 +3300,7 @@
           </mc:Choice>
           <mc:Fallback>
             <w:pict>
-              <v:rect w14:anchorId="5CF3C904" id="Rectangle 20" o:spid="_x0000_s1027" style="position:absolute;margin-left:0;margin-top:-72.2pt;width:594.75pt;height:175.8pt;z-index:-251640832;visibility:visible;mso-wrap-style:square;mso-width-percent:0;mso-height-percent:0;mso-wrap-distance-left:9pt;mso-wrap-distance-top:0;mso-wrap-distance-right:9pt;mso-wrap-distance-bottom:0;mso-position-horizontal:absolute;mso-position-horizontal-relative:page;mso-position-vertical:absolute;mso-position-vertical-relative:text;mso-width-percent:0;mso-height-percent:0;mso-width-relative:margin;mso-height-relative:margin;v-text-anchor:middle" o:gfxdata="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" fillcolor="#ffc000" stroked="f" strokeweight="1pt">
+              <v:rect w14:anchorId="5CF3C904" id="Rectangle 20" o:spid="_x0000_s1027" style="position:absolute;margin-left:0;margin-top:-736.7pt;width:594.75pt;height:175.75pt;z-index:-251640832;visibility:visible;mso-wrap-style:square;mso-width-percent:0;mso-height-percent:0;mso-wrap-distance-left:9pt;mso-wrap-distance-top:0;mso-wrap-distance-right:9pt;mso-wrap-distance-bottom:0;mso-position-horizontal:absolute;mso-position-horizontal-relative:page;mso-position-vertical:absolute;mso-position-vertical-relative:text;mso-width-percent:0;mso-height-percent:0;mso-width-relative:margin;mso-height-relative:margin;v-text-anchor:middle" o:gfxdata="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" fillcolor="#ffc000" stroked="f" strokeweight="1pt">
                 <v:fill color2="#ed7d31 [3205]" rotate="t" angle="45" colors="0 #ffc000;9175f #ffc000;64881f #f69f19;1 white" focus="100%" type="gradient"/>
                 <v:textbox>
                   <w:txbxContent>
@@ -2721,631 +3341,6 @@
           </mc:Fallback>
         </mc:AlternateContent>
       </w:r>
-    </w:p>
-    <w:p>
-      <w:pPr>
-        <w:pStyle w:val="NoSpacing"/>
-        <w:rPr>
-          <w:sz w:val="28"/>
-          <w:szCs w:val="28"/>
-        </w:rPr>
-      </w:pPr>
-    </w:p>
-    <w:p>
-      <w:pPr>
-        <w:pStyle w:val="NoSpacing"/>
-        <w:rPr>
-          <w:sz w:val="28"/>
-          <w:szCs w:val="28"/>
-        </w:rPr>
-      </w:pPr>
-    </w:p>
-    <w:p>
-      <w:pPr>
-        <w:pStyle w:val="NoSpacing"/>
-        <w:rPr>
-          <w:sz w:val="28"/>
-          <w:szCs w:val="28"/>
-        </w:rPr>
-      </w:pPr>
-    </w:p>
-    <w:p>
-      <w:pPr>
-        <w:pStyle w:val="NoSpacing"/>
-        <w:rPr>
-          <w:sz w:val="28"/>
-          <w:szCs w:val="28"/>
-        </w:rPr>
-      </w:pPr>
-    </w:p>
-    <w:p>
-      <w:pPr>
-        <w:pStyle w:val="NoSpacing"/>
-        <w:rPr>
-          <w:sz w:val="28"/>
-          <w:szCs w:val="28"/>
-        </w:rPr>
-      </w:pPr>
-    </w:p>
-    <w:p>
-      <w:pPr>
-        <w:pStyle w:val="NoSpacing"/>
-        <w:rPr>
-          <w:rFonts w:ascii="Segoe UI Emoji" w:hAnsi="Segoe UI Emoji" w:cs="Segoe UI Emoji"/>
-          <w:sz w:val="28"/>
-          <w:szCs w:val="28"/>
-        </w:rPr>
-      </w:pPr>
-      <w:r>
-        <w:rPr>
-          <w:rFonts w:ascii="Segoe UI Emoji" w:hAnsi="Segoe UI Emoji" w:cs="Segoe UI Emoji"/>
-          <w:sz w:val="56"/>
-          <w:szCs w:val="56"/>
-        </w:rPr>
-        <w:t>🔧</w:t>
-      </w:r>
-      <w:r>
-        <w:rPr>
-          <w:rFonts w:cstheme="minorHAnsi"/>
-          <w:b/>
-          <w:bCs/>
-          <w:sz w:val="28"/>
-          <w:szCs w:val="28"/>
-        </w:rPr>
-        <w:t>Setup</w:t>
-      </w:r>
-      <w:r>
-        <w:rPr>
-          <w:rFonts w:cstheme="minorHAnsi"/>
-          <w:b/>
-          <w:bCs/>
-          <w:sz w:val="28"/>
-          <w:szCs w:val="28"/>
-        </w:rPr>
-        <w:t xml:space="preserve"> -</w:t>
-      </w:r>
-      <w:r>
-        <w:rPr>
-          <w:rFonts w:ascii="Segoe UI Emoji" w:hAnsi="Segoe UI Emoji" w:cs="Segoe UI Emoji"/>
-          <w:sz w:val="28"/>
-          <w:szCs w:val="28"/>
-        </w:rPr>
-        <w:t xml:space="preserve"> </w:t>
-      </w:r>
-      <w:r>
-        <w:rPr>
-          <w:rFonts w:cstheme="minorHAnsi"/>
-        </w:rPr>
-        <w:t>The following steps are to be performed on a Kali OS:</w:t>
-      </w:r>
-    </w:p>
-    <w:p>
-      <w:pPr>
-        <w:pStyle w:val="NoSpacing"/>
-        <w:rPr>
-          <w:rFonts w:cstheme="minorHAnsi"/>
-        </w:rPr>
-      </w:pPr>
-    </w:p>
-    <w:p>
-      <w:pPr>
-        <w:pStyle w:val="NoSpacing"/>
-        <w:rPr>
-          <w:rFonts w:cstheme="minorHAnsi"/>
-        </w:rPr>
-      </w:pPr>
-      <w:r>
-        <w:rPr>
-          <w:rFonts w:cstheme="minorHAnsi"/>
-        </w:rPr>
-        <w:t>1. Update Package list.</w:t>
-      </w:r>
-    </w:p>
-    <w:p>
-      <w:pPr>
-        <w:pStyle w:val="NoSpacing"/>
-        <w:rPr>
-          <w:rFonts w:cstheme="minorHAnsi"/>
-        </w:rPr>
-      </w:pPr>
-      <w:r>
-        <w:rPr>
-          <w:rFonts w:cstheme="minorHAnsi"/>
-        </w:rPr>
-        <w:tab/>
-        <w:t>$ sudo apt update</w:t>
-      </w:r>
-    </w:p>
-    <w:p>
-      <w:pPr>
-        <w:pStyle w:val="NoSpacing"/>
-        <w:rPr>
-          <w:rFonts w:cstheme="minorHAnsi"/>
-        </w:rPr>
-      </w:pPr>
-    </w:p>
-    <w:p>
-      <w:pPr>
-        <w:pStyle w:val="NoSpacing"/>
-        <w:rPr>
-          <w:rFonts w:cstheme="minorHAnsi"/>
-        </w:rPr>
-      </w:pPr>
-      <w:r>
-        <w:rPr>
-          <w:rFonts w:cstheme="minorHAnsi"/>
-        </w:rPr>
-        <w:t>2. Upgrade all packages.</w:t>
-      </w:r>
-    </w:p>
-    <w:p>
-      <w:pPr>
-        <w:pStyle w:val="NoSpacing"/>
-        <w:rPr>
-          <w:rFonts w:cstheme="minorHAnsi"/>
-        </w:rPr>
-      </w:pPr>
-      <w:r>
-        <w:rPr>
-          <w:rFonts w:cstheme="minorHAnsi"/>
-        </w:rPr>
-        <w:tab/>
-        <w:t>$ sudo apt upgrade --fix-missing -y</w:t>
-      </w:r>
-    </w:p>
-    <w:p>
-      <w:pPr>
-        <w:pStyle w:val="NoSpacing"/>
-        <w:rPr>
-          <w:rFonts w:cstheme="minorHAnsi"/>
-        </w:rPr>
-      </w:pPr>
-    </w:p>
-    <w:p>
-      <w:pPr>
-        <w:pStyle w:val="NoSpacing"/>
-        <w:rPr>
-          <w:rFonts w:cstheme="minorHAnsi"/>
-        </w:rPr>
-      </w:pPr>
-      <w:r>
-        <w:rPr>
-          <w:rFonts w:cstheme="minorHAnsi"/>
-        </w:rPr>
-        <w:t>3. Install Tauri pre-requisites.</w:t>
-      </w:r>
-    </w:p>
-    <w:p>
-      <w:pPr>
-        <w:pStyle w:val="NoSpacing"/>
-        <w:rPr>
-          <w:rFonts w:cstheme="minorHAnsi"/>
-        </w:rPr>
-      </w:pPr>
-      <w:r>
-        <w:rPr>
-          <w:rFonts w:cstheme="minorHAnsi"/>
-        </w:rPr>
-        <w:tab/>
-        <w:t>$ sudo apt install libwebkit2gtk-4.0-dev \</w:t>
-      </w:r>
-    </w:p>
-    <w:p>
-      <w:pPr>
-        <w:pStyle w:val="NoSpacing"/>
-        <w:rPr>
-          <w:rFonts w:cstheme="minorHAnsi"/>
-        </w:rPr>
-      </w:pPr>
-      <w:r>
-        <w:rPr>
-          <w:rFonts w:cstheme="minorHAnsi"/>
-        </w:rPr>
-        <w:tab/>
-      </w:r>
-      <w:r>
-        <w:rPr>
-          <w:rFonts w:cstheme="minorHAnsi"/>
-        </w:rPr>
-        <w:tab/>
-        <w:t>build-essential \</w:t>
-      </w:r>
-    </w:p>
-    <w:p>
-      <w:pPr>
-        <w:pStyle w:val="NoSpacing"/>
-        <w:rPr>
-          <w:rFonts w:cstheme="minorHAnsi"/>
-        </w:rPr>
-      </w:pPr>
-      <w:r>
-        <w:rPr>
-          <w:rFonts w:cstheme="minorHAnsi"/>
-        </w:rPr>
-        <w:tab/>
-      </w:r>
-      <w:r>
-        <w:rPr>
-          <w:rFonts w:cstheme="minorHAnsi"/>
-        </w:rPr>
-        <w:tab/>
-        <w:t>curl \</w:t>
-      </w:r>
-    </w:p>
-    <w:p>
-      <w:pPr>
-        <w:pStyle w:val="NoSpacing"/>
-        <w:rPr>
-          <w:rFonts w:cstheme="minorHAnsi"/>
-        </w:rPr>
-      </w:pPr>
-      <w:r>
-        <w:rPr>
-          <w:rFonts w:cstheme="minorHAnsi"/>
-        </w:rPr>
-        <w:tab/>
-      </w:r>
-      <w:r>
-        <w:rPr>
-          <w:rFonts w:cstheme="minorHAnsi"/>
-        </w:rPr>
-        <w:tab/>
-        <w:t>wget \</w:t>
-      </w:r>
-    </w:p>
-    <w:p>
-      <w:pPr>
-        <w:pStyle w:val="NoSpacing"/>
-        <w:rPr>
-          <w:rFonts w:cstheme="minorHAnsi"/>
-        </w:rPr>
-      </w:pPr>
-      <w:r>
-        <w:rPr>
-          <w:rFonts w:cstheme="minorHAnsi"/>
-        </w:rPr>
-        <w:tab/>
-      </w:r>
-      <w:r>
-        <w:rPr>
-          <w:rFonts w:cstheme="minorHAnsi"/>
-        </w:rPr>
-        <w:tab/>
-        <w:t>libssl-dev \</w:t>
-      </w:r>
-    </w:p>
-    <w:p>
-      <w:pPr>
-        <w:pStyle w:val="NoSpacing"/>
-        <w:rPr>
-          <w:rFonts w:cstheme="minorHAnsi"/>
-        </w:rPr>
-      </w:pPr>
-      <w:r>
-        <w:rPr>
-          <w:rFonts w:cstheme="minorHAnsi"/>
-        </w:rPr>
-        <w:tab/>
-      </w:r>
-      <w:r>
-        <w:rPr>
-          <w:rFonts w:cstheme="minorHAnsi"/>
-        </w:rPr>
-        <w:tab/>
-        <w:t>libgtk-3-dev \</w:t>
-      </w:r>
-    </w:p>
-    <w:p>
-      <w:pPr>
-        <w:pStyle w:val="NoSpacing"/>
-        <w:rPr>
-          <w:rFonts w:cstheme="minorHAnsi"/>
-        </w:rPr>
-      </w:pPr>
-      <w:r>
-        <w:rPr>
-          <w:rFonts w:cstheme="minorHAnsi"/>
-        </w:rPr>
-        <w:tab/>
-      </w:r>
-      <w:r>
-        <w:rPr>
-          <w:rFonts w:cstheme="minorHAnsi"/>
-        </w:rPr>
-        <w:tab/>
-        <w:t>libayatana-appindicator3-dev \</w:t>
-      </w:r>
-    </w:p>
-    <w:p>
-      <w:pPr>
-        <w:pStyle w:val="NoSpacing"/>
-        <w:rPr>
-          <w:rFonts w:cstheme="minorHAnsi"/>
-        </w:rPr>
-      </w:pPr>
-      <w:r>
-        <w:rPr>
-          <w:rFonts w:cstheme="minorHAnsi"/>
-        </w:rPr>
-        <w:tab/>
-      </w:r>
-      <w:r>
-        <w:rPr>
-          <w:rFonts w:cstheme="minorHAnsi"/>
-        </w:rPr>
-        <w:tab/>
-        <w:t>librsvg2-dev</w:t>
-      </w:r>
-    </w:p>
-    <w:p>
-      <w:pPr>
-        <w:pStyle w:val="NoSpacing"/>
-        <w:rPr>
-          <w:rFonts w:cstheme="minorHAnsi"/>
-        </w:rPr>
-      </w:pPr>
-    </w:p>
-    <w:p>
-      <w:pPr>
-        <w:pStyle w:val="NoSpacing"/>
-        <w:rPr>
-          <w:rFonts w:cstheme="minorHAnsi"/>
-        </w:rPr>
-      </w:pPr>
-      <w:r>
-        <w:rPr>
-          <w:rFonts w:cstheme="minorHAnsi"/>
-        </w:rPr>
-        <w:t>4. Install rust.</w:t>
-      </w:r>
-    </w:p>
-    <w:p>
-      <w:pPr>
-        <w:pStyle w:val="NoSpacing"/>
-        <w:rPr>
-          <w:rFonts w:cstheme="minorHAnsi"/>
-        </w:rPr>
-      </w:pPr>
-      <w:r>
-        <w:rPr>
-          <w:rFonts w:cstheme="minorHAnsi"/>
-        </w:rPr>
-        <w:tab/>
-        <w:t>$ curl --proto ‘=https’ --tlsv1.2 https://sh.rustup.rs -sSf | sh</w:t>
-      </w:r>
-    </w:p>
-    <w:p>
-      <w:pPr>
-        <w:pStyle w:val="NoSpacing"/>
-        <w:rPr>
-          <w:rFonts w:cstheme="minorHAnsi"/>
-        </w:rPr>
-      </w:pPr>
-    </w:p>
-    <w:p>
-      <w:pPr>
-        <w:pStyle w:val="NoSpacing"/>
-        <w:rPr>
-          <w:rFonts w:cstheme="minorHAnsi"/>
-        </w:rPr>
-      </w:pPr>
-      <w:r>
-        <w:rPr>
-          <w:rFonts w:cstheme="minorHAnsi"/>
-        </w:rPr>
-        <w:t>5. Install volta (to manage node installations).</w:t>
-      </w:r>
-    </w:p>
-    <w:p>
-      <w:pPr>
-        <w:pStyle w:val="NoSpacing"/>
-        <w:rPr>
-          <w:rFonts w:cstheme="minorHAnsi"/>
-        </w:rPr>
-      </w:pPr>
-      <w:r>
-        <w:rPr>
-          <w:rFonts w:cstheme="minorHAnsi"/>
-        </w:rPr>
-        <w:tab/>
-        <w:t>$ curl https://get.volta.sh | bash</w:t>
-      </w:r>
-    </w:p>
-    <w:p>
-      <w:pPr>
-        <w:pStyle w:val="NoSpacing"/>
-        <w:rPr>
-          <w:rFonts w:cstheme="minorHAnsi"/>
-        </w:rPr>
-      </w:pPr>
-    </w:p>
-    <w:p>
-      <w:pPr>
-        <w:pStyle w:val="NoSpacing"/>
-        <w:rPr>
-          <w:rFonts w:cstheme="minorHAnsi"/>
-        </w:rPr>
-      </w:pPr>
-      <w:r>
-        <w:rPr>
-          <w:rFonts w:cstheme="minorHAnsi"/>
-        </w:rPr>
-        <w:t>6. Close your current terminal and open a new one.</w:t>
-      </w:r>
-    </w:p>
-    <w:p>
-      <w:pPr>
-        <w:pStyle w:val="NoSpacing"/>
-        <w:rPr>
-          <w:rFonts w:cstheme="minorHAnsi"/>
-        </w:rPr>
-      </w:pPr>
-    </w:p>
-    <w:p>
-      <w:pPr>
-        <w:pStyle w:val="NoSpacing"/>
-        <w:rPr>
-          <w:rFonts w:cstheme="minorHAnsi"/>
-        </w:rPr>
-      </w:pPr>
-      <w:r>
-        <w:rPr>
-          <w:rFonts w:cstheme="minorHAnsi"/>
-        </w:rPr>
-        <w:t>7. Install node.</w:t>
-      </w:r>
-    </w:p>
-    <w:p>
-      <w:pPr>
-        <w:pStyle w:val="NoSpacing"/>
-        <w:rPr>
-          <w:rFonts w:cstheme="minorHAnsi"/>
-        </w:rPr>
-      </w:pPr>
-      <w:r>
-        <w:rPr>
-          <w:rFonts w:cstheme="minorHAnsi"/>
-        </w:rPr>
-        <w:tab/>
-        <w:t>$ volta install node</w:t>
-      </w:r>
-    </w:p>
-    <w:p>
-      <w:pPr>
-        <w:pStyle w:val="NoSpacing"/>
-        <w:rPr>
-          <w:rFonts w:cstheme="minorHAnsi"/>
-        </w:rPr>
-      </w:pPr>
-    </w:p>
-    <w:p>
-      <w:pPr>
-        <w:pStyle w:val="NoSpacing"/>
-        <w:rPr>
-          <w:rFonts w:cstheme="minorHAnsi"/>
-        </w:rPr>
-      </w:pPr>
-      <w:r>
-        <w:rPr>
-          <w:rFonts w:cstheme="minorHAnsi"/>
-        </w:rPr>
-        <w:t>8. Install yarn.</w:t>
-      </w:r>
-    </w:p>
-    <w:p>
-      <w:pPr>
-        <w:pStyle w:val="NoSpacing"/>
-        <w:rPr>
-          <w:rFonts w:cstheme="minorHAnsi"/>
-        </w:rPr>
-      </w:pPr>
-      <w:r>
-        <w:rPr>
-          <w:rFonts w:cstheme="minorHAnsi"/>
-        </w:rPr>
-        <w:tab/>
-        <w:t>$ volta install yarn</w:t>
-      </w:r>
-    </w:p>
-    <w:p>
-      <w:pPr>
-        <w:pStyle w:val="NoSpacing"/>
-        <w:rPr>
-          <w:rFonts w:cstheme="minorHAnsi"/>
-        </w:rPr>
-      </w:pPr>
-    </w:p>
-    <w:p>
-      <w:pPr>
-        <w:pStyle w:val="NoSpacing"/>
-        <w:rPr>
-          <w:rFonts w:cstheme="minorHAnsi"/>
-          <w:sz w:val="24"/>
-          <w:szCs w:val="24"/>
-        </w:rPr>
-      </w:pPr>
-      <w:r>
-        <w:rPr>
-          <w:rFonts w:cstheme="minorHAnsi"/>
-        </w:rPr>
-        <w:t>9. Clone the repo</w:t>
-      </w:r>
-      <w:r>
-        <w:rPr>
-          <w:rFonts w:cstheme="minorHAnsi"/>
-          <w:sz w:val="24"/>
-          <w:szCs w:val="24"/>
-        </w:rPr>
-        <w:t>.</w:t>
-      </w:r>
-    </w:p>
-    <w:p>
-      <w:pPr>
-        <w:pStyle w:val="NoSpacing"/>
-        <w:rPr>
-          <w:sz w:val="24"/>
-          <w:szCs w:val="24"/>
-        </w:rPr>
-      </w:pPr>
-      <w:r>
-        <w:rPr>
-          <w:sz w:val="24"/>
-          <w:szCs w:val="24"/>
-        </w:rPr>
-        <w:tab/>
-      </w:r>
-      <w:r>
-        <w:t>$ git clone https://github.com/Hardhat-Enterprises/Deakin-Detonator-Toolkit</w:t>
-      </w:r>
-    </w:p>
-    <w:p>
-      <w:pPr>
-        <w:pStyle w:val="NoSpacing"/>
-      </w:pPr>
-    </w:p>
-    <w:p>
-      <w:pPr>
-        <w:pStyle w:val="NoSpacing"/>
-      </w:pPr>
-      <w:r>
-        <w:t>10. Change current directory to the toolkit.</w:t>
-      </w:r>
-    </w:p>
-    <w:p>
-      <w:pPr>
-        <w:pStyle w:val="NoSpacing"/>
-      </w:pPr>
-      <w:r>
-        <w:tab/>
-        <w:t>$ cd Deakin-Detonator-Toolkit</w:t>
-      </w:r>
-    </w:p>
-    <w:p>
-      <w:pPr>
-        <w:pStyle w:val="NoSpacing"/>
-      </w:pPr>
-    </w:p>
-    <w:p>
-      <w:pPr>
-        <w:pStyle w:val="NoSpacing"/>
-      </w:pPr>
-      <w:r>
-        <w:t>11. Install all project dependencies.</w:t>
-      </w:r>
-    </w:p>
-    <w:p>
-      <w:pPr>
-        <w:pStyle w:val="NoSpacing"/>
-      </w:pPr>
-      <w:r>
-        <w:tab/>
-        <w:t>$ yarn install</w:t>
-      </w:r>
-    </w:p>
-    <w:p>
-      <w:pPr>
-        <w:pStyle w:val="NoSpacing"/>
-      </w:pPr>
       <w:r>
         <w:br/>
       </w:r>
@@ -14606,7 +14601,7 @@
           <w:szCs w:val="24"/>
         </w:rPr>
         <w:drawing>
-          <wp:anchor distT="0" distB="0" distL="114300" distR="114300" simplePos="0" relativeHeight="251749376" behindDoc="0" locked="0" layoutInCell="1" allowOverlap="1" wp14:anchorId="2822ECA2" wp14:editId="6B150F3A">
+          <wp:anchor distT="0" distB="0" distL="114300" distR="114300" simplePos="0" relativeHeight="251749376" behindDoc="0" locked="0" layoutInCell="1" allowOverlap="1" wp14:anchorId="2822ECA2" wp14:editId="1FC4B73D">
             <wp:simplePos x="0" y="0"/>
             <wp:positionH relativeFrom="margin">
               <wp:posOffset>-1158</wp:posOffset>
@@ -15274,6 +15269,10 @@
     <w:p>
       <w:pPr>
         <w:pStyle w:val="NoSpacing"/>
+        <w:rPr>
+          <w:sz w:val="24"/>
+          <w:szCs w:val="24"/>
+        </w:rPr>
       </w:pPr>
       <w:r>
         <w:rPr>
@@ -15296,6 +15295,26 @@
         </w:rPr>
         <w:t xml:space="preserve">and group memberships found within the system. </w:t>
       </w:r>
+      <w:r>
+        <w:rPr>
+          <w:sz w:val="24"/>
+          <w:szCs w:val="24"/>
+        </w:rPr>
+        <w:t>Options for the tool can be found at:</w:t>
+      </w:r>
+    </w:p>
+    <w:p>
+      <w:pPr>
+        <w:pStyle w:val="NoSpacing"/>
+      </w:pPr>
+      <w:hyperlink r:id="rId31" w:history="1">
+        <w:r>
+          <w:rPr>
+            <w:rStyle w:val="Hyperlink"/>
+          </w:rPr>
+          <w:t>https://www.kali.org/tools/enum4linux/</w:t>
+        </w:r>
+      </w:hyperlink>
     </w:p>
     <w:p>
       <w:pPr>
@@ -15383,244 +15402,492 @@
       </w:pPr>
       <w:r>
         <w:rPr>
-          <w:sz w:val="24"/>
-          <w:szCs w:val="24"/>
-        </w:rPr>
-        <w:t>*WORK IN PROGRESS*</w:t>
-      </w:r>
-    </w:p>
-    <w:p>
-      <w:pPr>
-        <w:pStyle w:val="NoSpacing"/>
-        <w:rPr>
-          <w:sz w:val="24"/>
-          <w:szCs w:val="24"/>
-        </w:rPr>
-      </w:pPr>
-    </w:p>
-    <w:p>
-      <w:pPr>
-        <w:pStyle w:val="NoSpacing"/>
-        <w:rPr>
-          <w:sz w:val="24"/>
-          <w:szCs w:val="24"/>
-        </w:rPr>
-      </w:pPr>
-    </w:p>
-    <w:p>
-      <w:pPr>
-        <w:pStyle w:val="NoSpacing"/>
-        <w:rPr>
-          <w:sz w:val="24"/>
-          <w:szCs w:val="24"/>
-        </w:rPr>
-      </w:pPr>
-    </w:p>
-    <w:p>
-      <w:pPr>
-        <w:pStyle w:val="NoSpacing"/>
-        <w:rPr>
-          <w:sz w:val="24"/>
-          <w:szCs w:val="24"/>
-        </w:rPr>
-      </w:pPr>
-    </w:p>
-    <w:p>
-      <w:pPr>
-        <w:pStyle w:val="NoSpacing"/>
-        <w:rPr>
-          <w:sz w:val="24"/>
-          <w:szCs w:val="24"/>
-        </w:rPr>
-      </w:pPr>
-    </w:p>
-    <w:p>
-      <w:pPr>
-        <w:pStyle w:val="NoSpacing"/>
-        <w:rPr>
-          <w:sz w:val="24"/>
-          <w:szCs w:val="24"/>
-        </w:rPr>
-      </w:pPr>
-    </w:p>
-    <w:p>
-      <w:pPr>
-        <w:pStyle w:val="NoSpacing"/>
-        <w:rPr>
-          <w:sz w:val="24"/>
-          <w:szCs w:val="24"/>
-        </w:rPr>
-      </w:pPr>
-    </w:p>
-    <w:p>
-      <w:pPr>
-        <w:pStyle w:val="NoSpacing"/>
-        <w:rPr>
-          <w:sz w:val="24"/>
-          <w:szCs w:val="24"/>
-        </w:rPr>
-      </w:pPr>
-    </w:p>
-    <w:p>
-      <w:pPr>
-        <w:pStyle w:val="NoSpacing"/>
-        <w:rPr>
-          <w:sz w:val="24"/>
-          <w:szCs w:val="24"/>
-        </w:rPr>
-      </w:pPr>
-    </w:p>
-    <w:p>
-      <w:pPr>
-        <w:pStyle w:val="NoSpacing"/>
-        <w:rPr>
-          <w:sz w:val="24"/>
-          <w:szCs w:val="24"/>
-        </w:rPr>
-      </w:pPr>
-    </w:p>
-    <w:p>
-      <w:pPr>
-        <w:pStyle w:val="NoSpacing"/>
-        <w:rPr>
-          <w:sz w:val="24"/>
-          <w:szCs w:val="24"/>
-        </w:rPr>
-      </w:pPr>
-    </w:p>
-    <w:p>
-      <w:pPr>
-        <w:pStyle w:val="NoSpacing"/>
-        <w:rPr>
-          <w:sz w:val="24"/>
-          <w:szCs w:val="24"/>
-        </w:rPr>
-      </w:pPr>
-    </w:p>
-    <w:p>
-      <w:pPr>
-        <w:pStyle w:val="NoSpacing"/>
-        <w:rPr>
-          <w:sz w:val="24"/>
-          <w:szCs w:val="24"/>
-        </w:rPr>
-      </w:pPr>
-    </w:p>
-    <w:p>
-      <w:pPr>
-        <w:pStyle w:val="NoSpacing"/>
-        <w:rPr>
-          <w:sz w:val="24"/>
-          <w:szCs w:val="24"/>
-        </w:rPr>
-      </w:pPr>
-    </w:p>
-    <w:p>
-      <w:pPr>
-        <w:pStyle w:val="NoSpacing"/>
-        <w:rPr>
-          <w:sz w:val="24"/>
-          <w:szCs w:val="24"/>
-        </w:rPr>
-      </w:pPr>
-    </w:p>
-    <w:p>
-      <w:pPr>
-        <w:pStyle w:val="NoSpacing"/>
-        <w:rPr>
-          <w:sz w:val="24"/>
-          <w:szCs w:val="24"/>
-        </w:rPr>
-      </w:pPr>
-    </w:p>
-    <w:p>
-      <w:pPr>
-        <w:pStyle w:val="NoSpacing"/>
-        <w:rPr>
-          <w:sz w:val="24"/>
-          <w:szCs w:val="24"/>
-        </w:rPr>
-      </w:pPr>
-    </w:p>
-    <w:p>
-      <w:pPr>
-        <w:pStyle w:val="NoSpacing"/>
-        <w:rPr>
-          <w:sz w:val="24"/>
-          <w:szCs w:val="24"/>
-        </w:rPr>
-      </w:pPr>
-    </w:p>
-    <w:p>
-      <w:pPr>
-        <w:pStyle w:val="NoSpacing"/>
-        <w:rPr>
-          <w:sz w:val="24"/>
-          <w:szCs w:val="24"/>
-        </w:rPr>
-      </w:pPr>
-    </w:p>
-    <w:p>
-      <w:pPr>
-        <w:pStyle w:val="NoSpacing"/>
-        <w:rPr>
-          <w:sz w:val="24"/>
-          <w:szCs w:val="24"/>
-        </w:rPr>
-      </w:pPr>
-    </w:p>
-    <w:p>
-      <w:pPr>
-        <w:pStyle w:val="NoSpacing"/>
-        <w:rPr>
-          <w:sz w:val="24"/>
-          <w:szCs w:val="24"/>
-        </w:rPr>
-      </w:pPr>
-    </w:p>
-    <w:p>
-      <w:pPr>
-        <w:pStyle w:val="NoSpacing"/>
-        <w:rPr>
-          <w:sz w:val="24"/>
-          <w:szCs w:val="24"/>
-        </w:rPr>
-      </w:pPr>
-    </w:p>
-    <w:p>
-      <w:pPr>
-        <w:pStyle w:val="NoSpacing"/>
-      </w:pPr>
-    </w:p>
-    <w:p>
-      <w:pPr>
-        <w:pStyle w:val="NoSpacing"/>
-      </w:pPr>
-    </w:p>
-    <w:p>
-      <w:pPr>
-        <w:pStyle w:val="NoSpacing"/>
-      </w:pPr>
-    </w:p>
-    <w:p>
-      <w:pPr>
-        <w:pStyle w:val="NoSpacing"/>
-      </w:pPr>
-    </w:p>
-    <w:p>
-      <w:pPr>
-        <w:pStyle w:val="NoSpacing"/>
-      </w:pPr>
-    </w:p>
-    <w:p>
-      <w:pPr>
-        <w:pStyle w:val="NoSpacing"/>
-      </w:pPr>
-    </w:p>
-    <w:p>
-      <w:pPr>
-        <w:pStyle w:val="NoSpacing"/>
-      </w:pPr>
+          <w:noProof/>
+          <w:sz w:val="24"/>
+          <w:szCs w:val="24"/>
+        </w:rPr>
+        <w:drawing>
+          <wp:anchor distT="0" distB="0" distL="114300" distR="114300" simplePos="0" relativeHeight="251758592" behindDoc="0" locked="0" layoutInCell="1" allowOverlap="1" wp14:anchorId="2F23CDD3" wp14:editId="5A39310F">
+            <wp:simplePos x="0" y="0"/>
+            <wp:positionH relativeFrom="margin">
+              <wp:posOffset>0</wp:posOffset>
+            </wp:positionH>
+            <wp:positionV relativeFrom="paragraph">
+              <wp:posOffset>22225</wp:posOffset>
+            </wp:positionV>
+            <wp:extent cx="3305175" cy="2382800"/>
+            <wp:effectExtent l="0" t="0" r="0" b="0"/>
+            <wp:wrapNone/>
+            <wp:docPr id="5" name="Picture 5"/>
+            <wp:cNvGraphicFramePr>
+              <a:graphicFrameLocks xmlns:a="http://schemas.openxmlformats.org/drawingml/2006/main" noChangeAspect="1"/>
+            </wp:cNvGraphicFramePr>
+            <a:graphic xmlns:a="http://schemas.openxmlformats.org/drawingml/2006/main">
+              <a:graphicData uri="http://schemas.openxmlformats.org/drawingml/2006/picture">
+                <pic:pic xmlns:pic="http://schemas.openxmlformats.org/drawingml/2006/picture">
+                  <pic:nvPicPr>
+                    <pic:cNvPr id="0" name="Picture 1"/>
+                    <pic:cNvPicPr>
+                      <a:picLocks noChangeAspect="1" noChangeArrowheads="1"/>
+                    </pic:cNvPicPr>
+                  </pic:nvPicPr>
+                  <pic:blipFill>
+                    <a:blip r:embed="rId32">
+                      <a:extLst>
+                        <a:ext uri="{28A0092B-C50C-407E-A947-70E740481C1C}">
+                          <a14:useLocalDpi xmlns:a14="http://schemas.microsoft.com/office/drawing/2010/main" val="0"/>
+                        </a:ext>
+                      </a:extLst>
+                    </a:blip>
+                    <a:srcRect/>
+                    <a:stretch>
+                      <a:fillRect/>
+                    </a:stretch>
+                  </pic:blipFill>
+                  <pic:spPr bwMode="auto">
+                    <a:xfrm>
+                      <a:off x="0" y="0"/>
+                      <a:ext cx="3305175" cy="2382800"/>
+                    </a:xfrm>
+                    <a:prstGeom prst="rect">
+                      <a:avLst/>
+                    </a:prstGeom>
+                    <a:noFill/>
+                    <a:ln>
+                      <a:noFill/>
+                    </a:ln>
+                  </pic:spPr>
+                </pic:pic>
+              </a:graphicData>
+            </a:graphic>
+            <wp14:sizeRelH relativeFrom="page">
+              <wp14:pctWidth>0</wp14:pctWidth>
+            </wp14:sizeRelH>
+            <wp14:sizeRelV relativeFrom="page">
+              <wp14:pctHeight>0</wp14:pctHeight>
+            </wp14:sizeRelV>
+          </wp:anchor>
+        </w:drawing>
+      </w:r>
+    </w:p>
+    <w:p>
+      <w:pPr>
+        <w:pStyle w:val="NoSpacing"/>
+        <w:rPr>
+          <w:sz w:val="24"/>
+          <w:szCs w:val="24"/>
+        </w:rPr>
+      </w:pPr>
+    </w:p>
+    <w:p>
+      <w:pPr>
+        <w:pStyle w:val="NoSpacing"/>
+        <w:rPr>
+          <w:sz w:val="24"/>
+          <w:szCs w:val="24"/>
+        </w:rPr>
+      </w:pPr>
+    </w:p>
+    <w:p>
+      <w:pPr>
+        <w:pStyle w:val="NoSpacing"/>
+        <w:rPr>
+          <w:sz w:val="24"/>
+          <w:szCs w:val="24"/>
+        </w:rPr>
+      </w:pPr>
+    </w:p>
+    <w:p>
+      <w:pPr>
+        <w:pStyle w:val="NoSpacing"/>
+        <w:rPr>
+          <w:sz w:val="24"/>
+          <w:szCs w:val="24"/>
+        </w:rPr>
+      </w:pPr>
+    </w:p>
+    <w:p>
+      <w:pPr>
+        <w:pStyle w:val="NoSpacing"/>
+        <w:rPr>
+          <w:sz w:val="24"/>
+          <w:szCs w:val="24"/>
+        </w:rPr>
+      </w:pPr>
+    </w:p>
+    <w:p>
+      <w:pPr>
+        <w:pStyle w:val="NoSpacing"/>
+        <w:rPr>
+          <w:sz w:val="24"/>
+          <w:szCs w:val="24"/>
+        </w:rPr>
+      </w:pPr>
+    </w:p>
+    <w:p>
+      <w:pPr>
+        <w:pStyle w:val="NoSpacing"/>
+        <w:rPr>
+          <w:sz w:val="24"/>
+          <w:szCs w:val="24"/>
+        </w:rPr>
+      </w:pPr>
+    </w:p>
+    <w:p>
+      <w:pPr>
+        <w:pStyle w:val="NoSpacing"/>
+        <w:rPr>
+          <w:sz w:val="24"/>
+          <w:szCs w:val="24"/>
+        </w:rPr>
+      </w:pPr>
+    </w:p>
+    <w:p>
+      <w:pPr>
+        <w:pStyle w:val="NoSpacing"/>
+        <w:rPr>
+          <w:sz w:val="24"/>
+          <w:szCs w:val="24"/>
+        </w:rPr>
+      </w:pPr>
+    </w:p>
+    <w:p>
+      <w:pPr>
+        <w:pStyle w:val="NoSpacing"/>
+        <w:rPr>
+          <w:sz w:val="24"/>
+          <w:szCs w:val="24"/>
+        </w:rPr>
+      </w:pPr>
+    </w:p>
+    <w:p>
+      <w:pPr>
+        <w:pStyle w:val="NoSpacing"/>
+        <w:rPr>
+          <w:sz w:val="24"/>
+          <w:szCs w:val="24"/>
+        </w:rPr>
+      </w:pPr>
+    </w:p>
+    <w:p>
+      <w:pPr>
+        <w:pStyle w:val="NoSpacing"/>
+        <w:rPr>
+          <w:sz w:val="24"/>
+          <w:szCs w:val="24"/>
+        </w:rPr>
+      </w:pPr>
+    </w:p>
+    <w:p>
+      <w:pPr>
+        <w:pStyle w:val="NoSpacing"/>
+        <w:rPr>
+          <w:sz w:val="24"/>
+          <w:szCs w:val="24"/>
+        </w:rPr>
+      </w:pPr>
+    </w:p>
+    <w:p>
+      <w:pPr>
+        <w:pStyle w:val="NoSpacing"/>
+        <w:rPr>
+          <w:sz w:val="24"/>
+          <w:szCs w:val="24"/>
+        </w:rPr>
+      </w:pPr>
+      <w:r>
+        <w:rPr>
+          <w:b/>
+          <w:bCs/>
+          <w:sz w:val="24"/>
+          <w:szCs w:val="24"/>
+        </w:rPr>
+        <w:t>Step 1</w:t>
+      </w:r>
+      <w:r>
+        <w:rPr>
+          <w:sz w:val="24"/>
+          <w:szCs w:val="24"/>
+        </w:rPr>
+        <w:t xml:space="preserve">: Enter a </w:t>
+      </w:r>
+      <w:r>
+        <w:rPr>
+          <w:sz w:val="24"/>
+          <w:szCs w:val="24"/>
+        </w:rPr>
+        <w:t>T</w:t>
+      </w:r>
+      <w:r>
+        <w:rPr>
+          <w:sz w:val="24"/>
+          <w:szCs w:val="24"/>
+        </w:rPr>
+        <w:t xml:space="preserve">arget IP </w:t>
+      </w:r>
+      <w:r>
+        <w:rPr>
+          <w:sz w:val="24"/>
+          <w:szCs w:val="24"/>
+        </w:rPr>
+        <w:t>address.</w:t>
+      </w:r>
+    </w:p>
+    <w:p>
+      <w:pPr>
+        <w:pStyle w:val="NoSpacing"/>
+        <w:rPr>
+          <w:sz w:val="24"/>
+          <w:szCs w:val="24"/>
+        </w:rPr>
+      </w:pPr>
+      <w:r>
+        <w:rPr>
+          <w:sz w:val="24"/>
+          <w:szCs w:val="24"/>
+        </w:rPr>
+        <w:tab/>
+        <w:t>Eg: 192.168.1.1</w:t>
+      </w:r>
+    </w:p>
+    <w:p>
+      <w:pPr>
+        <w:pStyle w:val="NoSpacing"/>
+        <w:rPr>
+          <w:sz w:val="24"/>
+          <w:szCs w:val="24"/>
+        </w:rPr>
+      </w:pPr>
+    </w:p>
+    <w:p>
+      <w:pPr>
+        <w:pStyle w:val="NoSpacing"/>
+        <w:rPr>
+          <w:sz w:val="24"/>
+          <w:szCs w:val="24"/>
+        </w:rPr>
+      </w:pPr>
+      <w:r>
+        <w:rPr>
+          <w:b/>
+          <w:bCs/>
+          <w:sz w:val="24"/>
+          <w:szCs w:val="24"/>
+        </w:rPr>
+        <w:t>Step 2</w:t>
+      </w:r>
+      <w:r>
+        <w:rPr>
+          <w:sz w:val="24"/>
+          <w:szCs w:val="24"/>
+        </w:rPr>
+        <w:t>:</w:t>
+      </w:r>
+      <w:r>
+        <w:rPr>
+          <w:sz w:val="24"/>
+          <w:szCs w:val="24"/>
+        </w:rPr>
+        <w:t xml:space="preserve"> Enter an Option for the Enumeration.</w:t>
+      </w:r>
+    </w:p>
+    <w:p>
+      <w:pPr>
+        <w:pStyle w:val="NoSpacing"/>
+        <w:rPr>
+          <w:i/>
+          <w:iCs/>
+          <w:sz w:val="24"/>
+          <w:szCs w:val="24"/>
+        </w:rPr>
+      </w:pPr>
+      <w:r>
+        <w:rPr>
+          <w:sz w:val="24"/>
+          <w:szCs w:val="24"/>
+        </w:rPr>
+        <w:tab/>
+        <w:t>Eg: U (</w:t>
+      </w:r>
+      <w:r>
+        <w:rPr>
+          <w:i/>
+          <w:iCs/>
+          <w:sz w:val="24"/>
+          <w:szCs w:val="24"/>
+        </w:rPr>
+        <w:t>get userlist)</w:t>
+      </w:r>
+    </w:p>
+    <w:p>
+      <w:pPr>
+        <w:pStyle w:val="NoSpacing"/>
+        <w:rPr>
+          <w:sz w:val="24"/>
+          <w:szCs w:val="24"/>
+        </w:rPr>
+      </w:pPr>
+    </w:p>
+    <w:p>
+      <w:pPr>
+        <w:pStyle w:val="NoSpacing"/>
+        <w:rPr>
+          <w:sz w:val="24"/>
+          <w:szCs w:val="24"/>
+        </w:rPr>
+      </w:pPr>
+      <w:r>
+        <w:rPr>
+          <w:b/>
+          <w:bCs/>
+          <w:sz w:val="24"/>
+          <w:szCs w:val="24"/>
+        </w:rPr>
+        <w:t>Step 3</w:t>
+      </w:r>
+      <w:r>
+        <w:rPr>
+          <w:sz w:val="24"/>
+          <w:szCs w:val="24"/>
+        </w:rPr>
+        <w:t>:</w:t>
+      </w:r>
+      <w:r>
+        <w:rPr>
+          <w:sz w:val="24"/>
+          <w:szCs w:val="24"/>
+        </w:rPr>
+        <w:t xml:space="preserve"> Enter any Parameters.</w:t>
+      </w:r>
+    </w:p>
+    <w:p>
+      <w:pPr>
+        <w:pStyle w:val="NoSpacing"/>
+        <w:rPr>
+          <w:sz w:val="24"/>
+          <w:szCs w:val="24"/>
+        </w:rPr>
+      </w:pPr>
+      <w:r>
+        <w:rPr>
+          <w:sz w:val="24"/>
+          <w:szCs w:val="24"/>
+        </w:rPr>
+        <w:tab/>
+        <w:t>Eg: example.txt</w:t>
+      </w:r>
+    </w:p>
+    <w:p>
+      <w:pPr>
+        <w:pStyle w:val="NoSpacing"/>
+      </w:pPr>
+    </w:p>
+    <w:p>
+      <w:pPr>
+        <w:pStyle w:val="NoSpacing"/>
+        <w:rPr>
+          <w:sz w:val="24"/>
+          <w:szCs w:val="24"/>
+        </w:rPr>
+      </w:pPr>
+      <w:r>
+        <w:rPr>
+          <w:b/>
+          <w:bCs/>
+          <w:sz w:val="24"/>
+          <w:szCs w:val="24"/>
+        </w:rPr>
+        <w:t>Step 4</w:t>
+      </w:r>
+      <w:r>
+        <w:rPr>
+          <w:sz w:val="24"/>
+          <w:szCs w:val="24"/>
+        </w:rPr>
+        <w:t xml:space="preserve">: </w:t>
+      </w:r>
+      <w:r>
+        <w:rPr>
+          <w:sz w:val="24"/>
+          <w:szCs w:val="24"/>
+        </w:rPr>
+        <w:t>Enter any Additional Options/Parameters.</w:t>
+      </w:r>
+    </w:p>
+    <w:p>
+      <w:pPr>
+        <w:pStyle w:val="NoSpacing"/>
+        <w:rPr>
+          <w:sz w:val="24"/>
+          <w:szCs w:val="24"/>
+        </w:rPr>
+      </w:pPr>
+    </w:p>
+    <w:p>
+      <w:pPr>
+        <w:pStyle w:val="NoSpacing"/>
+        <w:rPr>
+          <w:sz w:val="24"/>
+          <w:szCs w:val="24"/>
+        </w:rPr>
+      </w:pPr>
+      <w:r>
+        <w:rPr>
+          <w:b/>
+          <w:bCs/>
+          <w:sz w:val="24"/>
+          <w:szCs w:val="24"/>
+        </w:rPr>
+        <w:t>Step 5</w:t>
+      </w:r>
+      <w:r>
+        <w:rPr>
+          <w:sz w:val="24"/>
+          <w:szCs w:val="24"/>
+        </w:rPr>
+        <w:t xml:space="preserve">: </w:t>
+      </w:r>
+      <w:r>
+        <w:rPr>
+          <w:sz w:val="24"/>
+          <w:szCs w:val="24"/>
+        </w:rPr>
+        <w:t>Click Scan to commence Enum4Linux’s operation.</w:t>
+      </w:r>
+    </w:p>
+    <w:p>
+      <w:pPr>
+        <w:pStyle w:val="NoSpacing"/>
+        <w:rPr>
+          <w:sz w:val="24"/>
+          <w:szCs w:val="24"/>
+        </w:rPr>
+      </w:pPr>
+    </w:p>
+    <w:p>
+      <w:pPr>
+        <w:pStyle w:val="NoSpacing"/>
+        <w:rPr>
+          <w:sz w:val="24"/>
+          <w:szCs w:val="24"/>
+        </w:rPr>
+      </w:pPr>
+      <w:r>
+        <w:rPr>
+          <w:b/>
+          <w:bCs/>
+          <w:sz w:val="24"/>
+          <w:szCs w:val="24"/>
+        </w:rPr>
+        <w:t>Step 6</w:t>
+      </w:r>
+      <w:r>
+        <w:rPr>
+          <w:sz w:val="24"/>
+          <w:szCs w:val="24"/>
+        </w:rPr>
+        <w:t xml:space="preserve">: View the Output block below to view the results of the tools execution. </w:t>
+      </w:r>
     </w:p>
     <w:p>
       <w:pPr>
@@ -16157,7 +16424,7 @@
                     </pic:cNvPicPr>
                   </pic:nvPicPr>
                   <pic:blipFill>
-                    <a:blip r:embed="rId31">
+                    <a:blip r:embed="rId33">
                       <a:extLst>
                         <a:ext uri="{28A0092B-C50C-407E-A947-70E740481C1C}">
                           <a14:useLocalDpi xmlns:a14="http://schemas.microsoft.com/office/drawing/2010/main" val="0"/>
@@ -16714,7 +16981,7 @@
                     </pic:cNvPicPr>
                   </pic:nvPicPr>
                   <pic:blipFill>
-                    <a:blip r:embed="rId32">
+                    <a:blip r:embed="rId34">
                       <a:extLst>
                         <a:ext uri="{28A0092B-C50C-407E-A947-70E740481C1C}">
                           <a14:useLocalDpi xmlns:a14="http://schemas.microsoft.com/office/drawing/2010/main" val="0"/>
@@ -17707,7 +17974,7 @@
                     </pic:cNvPicPr>
                   </pic:nvPicPr>
                   <pic:blipFill>
-                    <a:blip r:embed="rId33">
+                    <a:blip r:embed="rId35">
                       <a:extLst>
                         <a:ext uri="{28A0092B-C50C-407E-A947-70E740481C1C}">
                           <a14:useLocalDpi xmlns:a14="http://schemas.microsoft.com/office/drawing/2010/main" val="0"/>
@@ -18432,7 +18699,27 @@
           <w:sz w:val="44"/>
           <w:szCs w:val="44"/>
         </w:rPr>
-        <w:t xml:space="preserve"> (Apache Log4j2 RCE)</w:t>
+        <w:t xml:space="preserve"> (Apache Log4</w:t>
+      </w:r>
+      <w:r>
+        <w:rPr>
+          <w:rFonts w:ascii="Aharoni" w:hAnsi="Aharoni" w:cs="Aharoni"/>
+          <w:b/>
+          <w:bCs/>
+          <w:sz w:val="44"/>
+          <w:szCs w:val="44"/>
+        </w:rPr>
+        <w:t>J</w:t>
+      </w:r>
+      <w:r>
+        <w:rPr>
+          <w:rFonts w:ascii="Aharoni" w:hAnsi="Aharoni" w:cs="Aharoni"/>
+          <w:b/>
+          <w:bCs/>
+          <w:sz w:val="44"/>
+          <w:szCs w:val="44"/>
+        </w:rPr>
+        <w:t>2 RCE)</w:t>
       </w:r>
       <w:r>
         <w:rPr>
@@ -18568,7 +18855,7 @@
                     </pic:cNvPicPr>
                   </pic:nvPicPr>
                   <pic:blipFill>
-                    <a:blip r:embed="rId34">
+                    <a:blip r:embed="rId36">
                       <a:extLst>
                         <a:ext uri="{28A0092B-C50C-407E-A947-70E740481C1C}">
                           <a14:useLocalDpi xmlns:a14="http://schemas.microsoft.com/office/drawing/2010/main" val="0"/>
@@ -19365,7 +19652,7 @@
                     </pic:cNvPicPr>
                   </pic:nvPicPr>
                   <pic:blipFill>
-                    <a:blip r:embed="rId35">
+                    <a:blip r:embed="rId37">
                       <a:extLst>
                         <a:ext uri="{28A0092B-C50C-407E-A947-70E740481C1C}">
                           <a14:useLocalDpi xmlns:a14="http://schemas.microsoft.com/office/drawing/2010/main" val="0"/>
@@ -20305,7 +20592,7 @@
                     </pic:cNvPicPr>
                   </pic:nvPicPr>
                   <pic:blipFill>
-                    <a:blip r:embed="rId36">
+                    <a:blip r:embed="rId38">
                       <a:extLst>
                         <a:ext uri="{28A0092B-C50C-407E-A947-70E740481C1C}">
                           <a14:useLocalDpi xmlns:a14="http://schemas.microsoft.com/office/drawing/2010/main" val="0"/>
@@ -20464,7 +20751,7 @@
                     </pic:cNvPicPr>
                   </pic:nvPicPr>
                   <pic:blipFill>
-                    <a:blip r:embed="rId37">
+                    <a:blip r:embed="rId39">
                       <a:extLst>
                         <a:ext uri="{28A0092B-C50C-407E-A947-70E740481C1C}">
                           <a14:useLocalDpi xmlns:a14="http://schemas.microsoft.com/office/drawing/2010/main" val="0"/>
@@ -20680,7 +20967,7 @@
         <mc:AlternateContent>
           <mc:Choice Requires="wps">
             <w:drawing>
-              <wp:anchor distT="0" distB="0" distL="114300" distR="114300" simplePos="0" relativeHeight="251728896" behindDoc="1" locked="0" layoutInCell="1" allowOverlap="1" wp14:anchorId="32076AB9" wp14:editId="2A06DDAA">
+              <wp:anchor distT="0" distB="0" distL="114300" distR="114300" simplePos="0" relativeHeight="251728896" behindDoc="1" locked="0" layoutInCell="1" allowOverlap="1" wp14:anchorId="32076AB9" wp14:editId="109D3422">
                 <wp:simplePos x="0" y="0"/>
                 <wp:positionH relativeFrom="page">
                   <wp:align>right</wp:align>
@@ -21073,7 +21360,7 @@
           <w:szCs w:val="28"/>
         </w:rPr>
         <w:drawing>
-          <wp:anchor distT="0" distB="0" distL="114300" distR="114300" simplePos="0" relativeHeight="251732992" behindDoc="0" locked="0" layoutInCell="1" allowOverlap="1" wp14:anchorId="3C4CDDAF" wp14:editId="5E2930E1">
+          <wp:anchor distT="0" distB="0" distL="114300" distR="114300" simplePos="0" relativeHeight="251732992" behindDoc="0" locked="0" layoutInCell="1" allowOverlap="1" wp14:anchorId="3C4CDDAF" wp14:editId="1D8AF772">
             <wp:simplePos x="0" y="0"/>
             <wp:positionH relativeFrom="column">
               <wp:posOffset>2951277</wp:posOffset>
@@ -21098,11 +21385,11 @@
                     </pic:cNvPicPr>
                   </pic:nvPicPr>
                   <pic:blipFill>
-                    <a:blip r:embed="rId38">
+                    <a:blip r:embed="rId40">
                       <a:extLst>
                         <a:ext uri="{BEBA8EAE-BF5A-486C-A8C5-ECC9F3942E4B}">
                           <a14:imgProps xmlns:a14="http://schemas.microsoft.com/office/drawing/2010/main">
-                            <a14:imgLayer r:embed="rId39">
+                            <a14:imgLayer r:embed="rId41">
                               <a14:imgEffect>
                                 <a14:backgroundRemoval t="10000" b="90000" l="10000" r="90000"/>
                               </a14:imgEffect>
@@ -21207,22 +21494,20 @@
       <w:r>
         <w:rPr>
           <w:noProof/>
-          <w:sz w:val="24"/>
-          <w:szCs w:val="24"/>
         </w:rPr>
         <w:drawing>
-          <wp:anchor distT="0" distB="0" distL="114300" distR="114300" simplePos="0" relativeHeight="251734016" behindDoc="0" locked="0" layoutInCell="1" allowOverlap="1" wp14:anchorId="79F480C3" wp14:editId="236C7146">
+          <wp:anchor distT="0" distB="0" distL="114300" distR="114300" simplePos="0" relativeHeight="251759616" behindDoc="0" locked="0" layoutInCell="1" allowOverlap="1" wp14:anchorId="5793837C" wp14:editId="248EE2D6">
             <wp:simplePos x="0" y="0"/>
             <wp:positionH relativeFrom="margin">
               <wp:align>center</wp:align>
             </wp:positionH>
             <wp:positionV relativeFrom="paragraph">
-              <wp:posOffset>93318</wp:posOffset>
+              <wp:posOffset>106045</wp:posOffset>
             </wp:positionV>
-            <wp:extent cx="3784060" cy="4940288"/>
-            <wp:effectExtent l="0" t="0" r="6985" b="0"/>
+            <wp:extent cx="3305175" cy="5217486"/>
+            <wp:effectExtent l="0" t="0" r="0" b="2540"/>
             <wp:wrapNone/>
-            <wp:docPr id="51" name="Picture 51"/>
+            <wp:docPr id="11" name="Picture 11"/>
             <wp:cNvGraphicFramePr>
               <a:graphicFrameLocks xmlns:a="http://schemas.openxmlformats.org/drawingml/2006/main" noChangeAspect="1"/>
             </wp:cNvGraphicFramePr>
@@ -21230,36 +21515,29 @@
               <a:graphicData uri="http://schemas.openxmlformats.org/drawingml/2006/picture">
                 <pic:pic xmlns:pic="http://schemas.openxmlformats.org/drawingml/2006/picture">
                   <pic:nvPicPr>
-                    <pic:cNvPr id="0" name="Picture 9"/>
-                    <pic:cNvPicPr>
-                      <a:picLocks noChangeAspect="1" noChangeArrowheads="1"/>
-                    </pic:cNvPicPr>
+                    <pic:cNvPr id="1" name=""/>
+                    <pic:cNvPicPr/>
                   </pic:nvPicPr>
                   <pic:blipFill>
-                    <a:blip r:embed="rId40">
+                    <a:blip r:embed="rId42">
                       <a:extLst>
                         <a:ext uri="{28A0092B-C50C-407E-A947-70E740481C1C}">
                           <a14:useLocalDpi xmlns:a14="http://schemas.microsoft.com/office/drawing/2010/main" val="0"/>
                         </a:ext>
                       </a:extLst>
                     </a:blip>
-                    <a:srcRect/>
                     <a:stretch>
                       <a:fillRect/>
                     </a:stretch>
                   </pic:blipFill>
-                  <pic:spPr bwMode="auto">
+                  <pic:spPr>
                     <a:xfrm>
                       <a:off x="0" y="0"/>
-                      <a:ext cx="3784060" cy="4940288"/>
+                      <a:ext cx="3305175" cy="5217486"/>
                     </a:xfrm>
                     <a:prstGeom prst="rect">
                       <a:avLst/>
                     </a:prstGeom>
-                    <a:noFill/>
-                    <a:ln>
-                      <a:noFill/>
-                    </a:ln>
                   </pic:spPr>
                 </pic:pic>
               </a:graphicData>
@@ -21478,7 +21756,7 @@
       </w:pPr>
     </w:p>
     <w:sectPr>
-      <w:footerReference w:type="default" r:id="rId41"/>
+      <w:footerReference w:type="default" r:id="rId43"/>
       <w:pgSz w:w="11906" w:h="16838"/>
       <w:pgMar w:top="1440" w:right="1440" w:bottom="1440" w:left="1440" w:header="708" w:footer="708" w:gutter="0"/>
       <w:cols w:space="708"/>

</xml_diff>